<commit_message>
add some page formatting
</commit_message>
<xml_diff>
--- a/ctia_dz.docx
+++ b/ctia_dz.docx
@@ -4862,8 +4862,6 @@
               </w:rPr>
               <w:t>ЗК</w:t>
             </w:r>
-            <w:bookmarkStart w:id="0" w:name="_GoBack"/>
-            <w:bookmarkEnd w:id="0"/>
             <w:r>
               <w:rPr>
                 <w:rFonts w:ascii="Times New Roman" w:hAnsi="Times New Roman" w:cs="Times New Roman"/>
@@ -4945,23 +4943,7 @@
                 <w:color w:val="000000"/>
                 <w:lang w:val="ru-RU"/>
               </w:rPr>
-              <w:t xml:space="preserve"> - положення з</w:t>
-            </w:r>
-            <w:r>
-              <w:rPr>
-                <w:rFonts w:ascii="Times New Roman" w:hAnsi="Times New Roman" w:cs="Times New Roman"/>
-                <w:color w:val="000000"/>
-                <w:lang w:val="ru-RU"/>
-              </w:rPr>
-              <w:t>а</w:t>
-            </w:r>
-            <w:r>
-              <w:rPr>
-                <w:rFonts w:ascii="Times New Roman" w:hAnsi="Times New Roman" w:cs="Times New Roman"/>
-                <w:color w:val="000000"/>
-                <w:lang w:val="ru-RU"/>
-              </w:rPr>
-              <w:t>крилка правого (БПР ПІ)</w:t>
+              <w:t xml:space="preserve"> - положення закрилка правого (БПР ПІ)</w:t>
             </w:r>
           </w:p>
         </w:tc>
@@ -7143,6 +7125,7 @@
             <w:pPr>
               <w:shd w:val="clear" w:color="auto" w:fill="FFFFFF"/>
               <w:spacing w:after="0" w:line="200" w:lineRule="exact"/>
+              <w:jc w:val="center"/>
               <w:rPr>
                 <w:rFonts w:ascii="Times New Roman" w:hAnsi="Times New Roman" w:cs="Times New Roman"/>
                 <w:color w:val="000000"/>
@@ -7199,6 +7182,7 @@
             <w:pPr>
               <w:shd w:val="clear" w:color="auto" w:fill="FFFFFF"/>
               <w:spacing w:after="0" w:line="200" w:lineRule="exact"/>
+              <w:jc w:val="center"/>
               <w:rPr>
                 <w:rFonts w:ascii="Times New Roman" w:hAnsi="Times New Roman" w:cs="Times New Roman"/>
                 <w:color w:val="000000"/>
@@ -9163,24 +9147,6 @@
           <w:sz w:val="28"/>
           <w:lang w:val="ru-RU"/>
         </w:rPr>
-        <w:t>...</w:t>
-      </w:r>
-    </w:p>
-    <w:p>
-      <w:pPr>
-        <w:ind w:left="709"/>
-        <w:rPr>
-          <w:rFonts w:ascii="Times New Roman" w:hAnsi="Times New Roman" w:cs="Times New Roman"/>
-          <w:sz w:val="28"/>
-          <w:lang w:val="ru-RU"/>
-        </w:rPr>
-      </w:pPr>
-      <w:r>
-        <w:rPr>
-          <w:rFonts w:ascii="Times New Roman" w:hAnsi="Times New Roman" w:cs="Times New Roman"/>
-          <w:sz w:val="28"/>
-          <w:lang w:val="ru-RU"/>
-        </w:rPr>
         <w:t xml:space="preserve">Параметр </w:t>
       </w:r>
       <w:r>
@@ -9766,7 +9732,6 @@
                 <w:sz w:val="20"/>
                 <w:szCs w:val="20"/>
               </w:rPr>
-              <w:lastRenderedPageBreak/>
               <w:t>63</w:t>
             </w:r>
           </w:p>
@@ -10046,33 +10011,14 @@
     </w:tbl>
     <w:p>
       <w:pPr>
-        <w:ind w:left="709"/>
         <w:rPr>
           <w:rFonts w:ascii="Times New Roman" w:hAnsi="Times New Roman" w:cs="Times New Roman"/>
           <w:sz w:val="28"/>
           <w:lang w:val="ru-RU"/>
         </w:rPr>
       </w:pPr>
-    </w:p>
-    <w:p>
-      <w:pPr>
-        <w:ind w:left="709"/>
-        <w:rPr>
-          <w:rFonts w:ascii="Times New Roman" w:hAnsi="Times New Roman" w:cs="Times New Roman"/>
-          <w:sz w:val="28"/>
-          <w:lang w:val="ru-RU"/>
-        </w:rPr>
-      </w:pPr>
-    </w:p>
-    <w:p>
-      <w:pPr>
-        <w:ind w:left="709"/>
-        <w:rPr>
-          <w:rFonts w:ascii="Times New Roman" w:hAnsi="Times New Roman" w:cs="Times New Roman"/>
-          <w:sz w:val="28"/>
-          <w:lang w:val="ru-RU"/>
-        </w:rPr>
-      </w:pPr>
+      <w:bookmarkStart w:id="0" w:name="_GoBack"/>
+      <w:bookmarkEnd w:id="0"/>
     </w:p>
     <w:sectPr>
       <w:pgSz w:w="12240" w:h="15840"/>

</xml_diff>

<commit_message>
add component details in formulas
</commit_message>
<xml_diff>
--- a/ctia_dz.docx
+++ b/ctia_dz.docx
@@ -9147,7 +9147,17 @@
           <w:sz w:val="28"/>
           <w:lang w:val="ru-RU"/>
         </w:rPr>
-        <w:t xml:space="preserve">Параметр </w:t>
+        <w:t>Аналоговий п</w:t>
+      </w:r>
+      <w:bookmarkStart w:id="0" w:name="_GoBack"/>
+      <w:bookmarkEnd w:id="0"/>
+      <w:r>
+        <w:rPr>
+          <w:rFonts w:ascii="Times New Roman" w:hAnsi="Times New Roman" w:cs="Times New Roman"/>
+          <w:sz w:val="28"/>
+          <w:lang w:val="ru-RU"/>
+        </w:rPr>
+        <w:t xml:space="preserve">араметр </w:t>
       </w:r>
       <w:r>
         <w:rPr>
@@ -10017,8 +10027,6 @@
           <w:lang w:val="ru-RU"/>
         </w:rPr>
       </w:pPr>
-      <w:bookmarkStart w:id="0" w:name="_GoBack"/>
-      <w:bookmarkEnd w:id="0"/>
     </w:p>
     <w:sectPr>
       <w:pgSz w:w="12240" w:h="15840"/>

</xml_diff>